<commit_message>
Object Detection 방법 최종 결정 (canny -> Morphologic)
</commit_message>
<xml_diff>
--- a/프로젝트 제안서.docx
+++ b/프로젝트 제안서.docx
@@ -172,7 +172,6 @@
     <w:p>
       <w:pPr>
         <w:rPr>
-          <w:rFonts w:hint="eastAsia"/>
           <w:sz w:val="24"/>
           <w:szCs w:val="24"/>
         </w:rPr>
@@ -214,7 +213,6 @@
     <w:p>
       <w:pPr>
         <w:rPr>
-          <w:rFonts w:hint="eastAsia"/>
           <w:sz w:val="24"/>
           <w:szCs w:val="24"/>
         </w:rPr>
@@ -553,7 +551,6 @@
         </w:numPr>
         <w:ind w:leftChars="0"/>
         <w:rPr>
-          <w:rFonts w:hint="eastAsia"/>
           <w:b/>
           <w:bCs/>
           <w:sz w:val="28"/>
@@ -579,16 +576,6 @@
         </w:rPr>
         <w:br/>
       </w:r>
-    </w:p>
-    <w:p>
-      <w:pPr>
-        <w:jc w:val="center"/>
-      </w:pPr>
-    </w:p>
-    <w:p>
-      <w:pPr>
-        <w:jc w:val="center"/>
-      </w:pPr>
     </w:p>
     <w:p>
       <w:pPr>
@@ -716,7 +703,6 @@
     <w:p>
       <w:pPr>
         <w:rPr>
-          <w:rFonts w:hint="eastAsia"/>
           <w:b/>
           <w:bCs/>
           <w:sz w:val="30"/>
@@ -1195,132 +1181,132 @@
         <w:rPr>
           <w:rFonts w:hint="eastAsia"/>
         </w:rPr>
+        <w:t>최종 결정한 장르:</w:t>
+      </w:r>
+      <w:r>
+        <w:t xml:space="preserve"> </w:t>
+      </w:r>
+      <w:proofErr w:type="spellStart"/>
+      <w:r>
+        <w:rPr>
+          <w:rFonts w:hint="eastAsia"/>
+        </w:rPr>
+        <w:t>틀린그림찾기</w:t>
+      </w:r>
+      <w:proofErr w:type="spellEnd"/>
+      <w:r>
+        <w:rPr>
+          <w:rFonts w:hint="eastAsia"/>
+        </w:rPr>
+        <w:t>(</w:t>
+      </w:r>
+      <w:r>
+        <w:t>find the difference)</w:t>
+      </w:r>
+    </w:p>
+    <w:p>
+      <w:pPr>
+        <w:ind w:left="760"/>
+      </w:pPr>
+      <w:r>
+        <w:rPr>
+          <w:rFonts w:hint="eastAsia"/>
+        </w:rPr>
+        <w:t>선택한 이유:</w:t>
+      </w:r>
+      <w:r>
+        <w:t xml:space="preserve"> </w:t>
+      </w:r>
+      <w:proofErr w:type="spellStart"/>
+      <w:r>
+        <w:rPr>
+          <w:rFonts w:hint="eastAsia"/>
+        </w:rPr>
+        <w:t>틀린그림찾기는</w:t>
+      </w:r>
+      <w:proofErr w:type="spellEnd"/>
+      <w:r>
+        <w:rPr>
+          <w:rFonts w:hint="eastAsia"/>
+        </w:rPr>
+        <w:t xml:space="preserve"> 남녀노소 누구나 쉽게 즐길 수 있는 게임입니다.</w:t>
+      </w:r>
+      <w:r>
+        <w:t xml:space="preserve"> </w:t>
+      </w:r>
+      <w:proofErr w:type="spellStart"/>
+      <w:r>
+        <w:rPr>
+          <w:rFonts w:hint="eastAsia"/>
+        </w:rPr>
+        <w:t>틀린그림</w:t>
+      </w:r>
+      <w:proofErr w:type="spellEnd"/>
+      <w:r>
+        <w:rPr>
+          <w:rFonts w:hint="eastAsia"/>
+        </w:rPr>
+        <w:t xml:space="preserve"> 찾기는 오랜 역사를 자랑하지만 파생된 v</w:t>
+      </w:r>
+      <w:r>
+        <w:t>ariation</w:t>
+      </w:r>
+      <w:r>
+        <w:rPr>
+          <w:rFonts w:hint="eastAsia"/>
+        </w:rPr>
+        <w:t xml:space="preserve">들은 특별히 다른 </w:t>
+      </w:r>
+      <w:r>
+        <w:rPr>
+          <w:rFonts w:hint="eastAsia"/>
+        </w:rPr>
         <w:lastRenderedPageBreak/>
-        <w:t>최종 결정한 장르:</w:t>
+        <w:t xml:space="preserve">유형을 띄지 않고 </w:t>
+      </w:r>
+      <w:r>
+        <w:t>original</w:t>
+      </w:r>
+      <w:r>
+        <w:t xml:space="preserve"> form</w:t>
+      </w:r>
+      <w:r>
+        <w:rPr>
+          <w:rFonts w:hint="eastAsia"/>
+        </w:rPr>
+        <w:t>을</w:t>
+      </w:r>
+      <w:r>
+        <w:rPr>
+          <w:rFonts w:hint="eastAsia"/>
+        </w:rPr>
+        <w:t xml:space="preserve"> 고수합니다.</w:t>
       </w:r>
       <w:r>
         <w:t xml:space="preserve"> </w:t>
       </w:r>
+      <w:r>
+        <w:rPr>
+          <w:rFonts w:hint="eastAsia"/>
+        </w:rPr>
+        <w:t xml:space="preserve">이러한 </w:t>
+      </w:r>
       <w:proofErr w:type="spellStart"/>
       <w:r>
         <w:rPr>
           <w:rFonts w:hint="eastAsia"/>
         </w:rPr>
-        <w:t>틀린그림찾기</w:t>
+        <w:t>틀린그림찾기를</w:t>
       </w:r>
       <w:proofErr w:type="spellEnd"/>
       <w:r>
         <w:rPr>
           <w:rFonts w:hint="eastAsia"/>
         </w:rPr>
-        <w:t>(</w:t>
-      </w:r>
-      <w:r>
-        <w:t>find the difference)</w:t>
-      </w:r>
-    </w:p>
-    <w:p>
-      <w:pPr>
-        <w:ind w:left="760"/>
-      </w:pPr>
-      <w:r>
-        <w:rPr>
-          <w:rFonts w:hint="eastAsia"/>
-        </w:rPr>
-        <w:t>선택한 이유:</w:t>
-      </w:r>
-      <w:r>
-        <w:t xml:space="preserve"> </w:t>
-      </w:r>
-      <w:proofErr w:type="spellStart"/>
-      <w:r>
-        <w:rPr>
-          <w:rFonts w:hint="eastAsia"/>
-        </w:rPr>
-        <w:t>틀린그림찾기는</w:t>
-      </w:r>
-      <w:proofErr w:type="spellEnd"/>
-      <w:r>
-        <w:rPr>
-          <w:rFonts w:hint="eastAsia"/>
-        </w:rPr>
-        <w:t xml:space="preserve"> 남녀노소 누구나 쉽게 즐길 수 있는 게임입니다.</w:t>
-      </w:r>
-      <w:r>
-        <w:t xml:space="preserve"> </w:t>
-      </w:r>
-      <w:proofErr w:type="spellStart"/>
-      <w:r>
-        <w:rPr>
-          <w:rFonts w:hint="eastAsia"/>
-        </w:rPr>
-        <w:t>틀린그림</w:t>
-      </w:r>
-      <w:proofErr w:type="spellEnd"/>
-      <w:r>
-        <w:rPr>
-          <w:rFonts w:hint="eastAsia"/>
-        </w:rPr>
-        <w:t xml:space="preserve"> 찾기는 오랜 역사를 자랑하지만 파생된 v</w:t>
-      </w:r>
-      <w:r>
-        <w:t>ariation</w:t>
-      </w:r>
-      <w:r>
-        <w:rPr>
-          <w:rFonts w:hint="eastAsia"/>
-        </w:rPr>
-        <w:t xml:space="preserve">들은 특별히 다른 유형을 띄지 않고 </w:t>
-      </w:r>
-      <w:r>
-        <w:t>original</w:t>
-      </w:r>
-      <w:r>
-        <w:t xml:space="preserve"> form</w:t>
-      </w:r>
-      <w:r>
-        <w:rPr>
-          <w:rFonts w:hint="eastAsia"/>
-        </w:rPr>
-        <w:t>을</w:t>
-      </w:r>
-      <w:r>
-        <w:rPr>
-          <w:rFonts w:hint="eastAsia"/>
-        </w:rPr>
-        <w:t xml:space="preserve"> 고수합니다.</w:t>
-      </w:r>
-      <w:r>
-        <w:t xml:space="preserve"> </w:t>
-      </w:r>
-      <w:r>
-        <w:rPr>
-          <w:rFonts w:hint="eastAsia"/>
-        </w:rPr>
-        <w:t xml:space="preserve">이러한 </w:t>
-      </w:r>
-      <w:proofErr w:type="spellStart"/>
-      <w:r>
-        <w:rPr>
-          <w:rFonts w:hint="eastAsia"/>
-        </w:rPr>
-        <w:t>틀린그림찾기를</w:t>
-      </w:r>
-      <w:proofErr w:type="spellEnd"/>
-      <w:r>
-        <w:rPr>
-          <w:rFonts w:hint="eastAsia"/>
-        </w:rPr>
         <w:t xml:space="preserve"> 컴퓨터로 접근해보고 싶었습니다.</w:t>
       </w:r>
     </w:p>
-    <w:p>
-      <w:pPr>
-        <w:rPr>
-          <w:rFonts w:hint="eastAsia"/>
-        </w:rPr>
-      </w:pPr>
-    </w:p>
+    <w:p/>
     <w:p>
       <w:pPr>
         <w:ind w:left="400"/>
@@ -1459,9 +1445,6 @@
       <w:pPr>
         <w:pStyle w:val="a3"/>
         <w:ind w:leftChars="0" w:left="760"/>
-        <w:rPr>
-          <w:rFonts w:hint="eastAsia"/>
-        </w:rPr>
       </w:pPr>
       <w:r>
         <w:rPr>
@@ -1881,18 +1864,12 @@
       <w:pPr>
         <w:pStyle w:val="a3"/>
         <w:ind w:leftChars="0" w:left="1120"/>
-        <w:rPr>
-          <w:rFonts w:hint="eastAsia"/>
-        </w:rPr>
       </w:pPr>
     </w:p>
     <w:p>
       <w:pPr>
         <w:pStyle w:val="a3"/>
         <w:ind w:leftChars="0" w:left="1120"/>
-        <w:rPr>
-          <w:rFonts w:hint="eastAsia"/>
-        </w:rPr>
       </w:pPr>
     </w:p>
     <w:p>
@@ -1903,6 +1880,7 @@
         <w:rPr>
           <w:rFonts w:hint="eastAsia"/>
         </w:rPr>
+        <w:lastRenderedPageBreak/>
         <w:t xml:space="preserve">기존 </w:t>
       </w:r>
       <w:proofErr w:type="spellStart"/>
@@ -1971,7 +1949,6 @@
     <w:p>
       <w:pPr>
         <w:rPr>
-          <w:rFonts w:hint="eastAsia"/>
           <w:b/>
           <w:bCs/>
           <w:sz w:val="30"/>
@@ -2011,9 +1988,6 @@
     <w:p>
       <w:pPr>
         <w:ind w:left="800"/>
-        <w:rPr>
-          <w:rFonts w:hint="eastAsia"/>
-        </w:rPr>
       </w:pPr>
       <w:r>
         <w:rPr>
@@ -2046,9 +2020,6 @@
     <w:p>
       <w:pPr>
         <w:ind w:left="800"/>
-        <w:rPr>
-          <w:rFonts w:hint="eastAsia"/>
-        </w:rPr>
       </w:pPr>
     </w:p>
     <w:p>
@@ -2107,9 +2078,6 @@
     <w:p>
       <w:pPr>
         <w:ind w:left="800"/>
-        <w:rPr>
-          <w:rFonts w:hint="eastAsia"/>
-        </w:rPr>
       </w:pPr>
       <w:r>
         <w:rPr>
@@ -2181,11 +2149,6 @@
       </w:r>
     </w:p>
     <w:p>
-      <w:pPr>
-        <w:rPr>
-          <w:rFonts w:hint="eastAsia"/>
-        </w:rPr>
-      </w:pPr>
       <w:r>
         <w:tab/>
       </w:r>
@@ -2193,9 +2156,6 @@
     <w:p>
       <w:pPr>
         <w:ind w:firstLineChars="200" w:firstLine="440"/>
-        <w:rPr>
-          <w:rFonts w:hint="eastAsia"/>
-        </w:rPr>
       </w:pPr>
       <w:r>
         <w:rPr>
@@ -2238,17 +2198,10 @@
         <w:t xml:space="preserve"> 찾기를 생성하여 출제합니다.</w:t>
       </w:r>
     </w:p>
-    <w:p>
-      <w:pPr>
-        <w:rPr>
-          <w:rFonts w:hint="eastAsia"/>
-        </w:rPr>
-      </w:pPr>
-    </w:p>
-    <w:p>
-      <w:pPr>
-        <w:rPr>
-          <w:rFonts w:hint="eastAsia"/>
+    <w:p/>
+    <w:p>
+      <w:pPr>
+        <w:rPr>
           <w:b/>
           <w:bCs/>
           <w:color w:val="00B0F0"/>
@@ -2400,19 +2353,10 @@
         <w:t>단계 과정으로 요약됩니다.</w:t>
       </w:r>
     </w:p>
-    <w:p>
-      <w:pPr>
-        <w:rPr>
-          <w:rFonts w:hint="eastAsia"/>
-        </w:rPr>
-      </w:pPr>
-    </w:p>
+    <w:p/>
     <w:p>
       <w:pPr>
         <w:ind w:left="760"/>
-        <w:rPr>
-          <w:rFonts w:hint="eastAsia"/>
-        </w:rPr>
       </w:pPr>
       <w:r>
         <w:rPr>
@@ -2420,7 +2364,6 @@
           <w:b/>
           <w:bCs/>
         </w:rPr>
-        <w:lastRenderedPageBreak/>
         <w:t>객체 탐지</w:t>
       </w:r>
       <w:r>
@@ -2544,9 +2487,6 @@
       <w:pPr>
         <w:pStyle w:val="a3"/>
         <w:ind w:leftChars="0" w:left="760" w:firstLineChars="150" w:firstLine="330"/>
-        <w:rPr>
-          <w:rFonts w:hint="eastAsia"/>
-        </w:rPr>
       </w:pPr>
       <w:r>
         <w:rPr>
@@ -2554,6 +2494,7 @@
           <w:b/>
           <w:bCs/>
         </w:rPr>
+        <w:lastRenderedPageBreak/>
         <w:t>객체 삭제</w:t>
       </w:r>
       <w:r>
@@ -2604,13 +2545,7 @@
         <w:rPr>
           <w:rFonts w:hint="eastAsia"/>
         </w:rPr>
-        <w:t>방법</w:t>
-      </w:r>
-      <w:r>
-        <w:rPr>
-          <w:rFonts w:hint="eastAsia"/>
-        </w:rPr>
-        <w:t>을 시도해보고 좋은 결과를 도출하는 방법을 선택할 것입니다.</w:t>
+        <w:t>방법을 시도해보고 좋은 결과를 도출하는 방법을 선택할 것입니다.</w:t>
       </w:r>
       <w:r>
         <w:rPr>
@@ -3359,7 +3294,6 @@
     <w:p>
       <w:pPr>
         <w:rPr>
-          <w:rFonts w:hint="eastAsia"/>
           <w:b/>
           <w:bCs/>
           <w:sz w:val="30"/>
@@ -3589,13 +3523,7 @@
     <w:p/>
     <w:p/>
     <w:p/>
-    <w:p>
-      <w:pPr>
-        <w:rPr>
-          <w:rFonts w:hint="eastAsia"/>
-        </w:rPr>
-      </w:pPr>
-    </w:p>
+    <w:p/>
     <w:p>
       <w:pPr>
         <w:pStyle w:val="a3"/>
@@ -3605,7 +3533,6 @@
         </w:numPr>
         <w:ind w:leftChars="0"/>
         <w:rPr>
-          <w:rFonts w:hint="eastAsia"/>
           <w:b/>
           <w:bCs/>
           <w:sz w:val="30"/>
@@ -3620,6 +3547,7 @@
           <w:sz w:val="30"/>
           <w:szCs w:val="30"/>
         </w:rPr>
+        <w:lastRenderedPageBreak/>
         <w:t>개발 일정</w:t>
       </w:r>
     </w:p>
@@ -3682,9 +3610,6 @@
     <w:p>
       <w:pPr>
         <w:ind w:left="760"/>
-        <w:rPr>
-          <w:rFonts w:hint="eastAsia"/>
-        </w:rPr>
       </w:pPr>
       <w:r>
         <w:rPr>
@@ -3852,17 +3777,11 @@
     <w:p>
       <w:pPr>
         <w:ind w:firstLineChars="200" w:firstLine="440"/>
-        <w:rPr>
-          <w:rFonts w:hint="eastAsia"/>
-        </w:rPr>
       </w:pPr>
     </w:p>
     <w:p>
       <w:pPr>
         <w:ind w:firstLineChars="200" w:firstLine="440"/>
-        <w:rPr>
-          <w:rFonts w:hint="eastAsia"/>
-        </w:rPr>
       </w:pPr>
       <w:r>
         <w:t>11</w:t>
@@ -4264,7 +4183,6 @@
         <w:pStyle w:val="a3"/>
         <w:ind w:leftChars="0" w:left="470"/>
         <w:rPr>
-          <w:rFonts w:hint="eastAsia"/>
           <w:b/>
           <w:bCs/>
           <w:sz w:val="24"/>
@@ -4273,34 +4191,35 @@
       </w:pPr>
       <w:r>
         <w:rPr>
+          <w:rFonts w:hint="eastAsia"/>
           <w:b/>
           <w:bCs/>
           <w:sz w:val="24"/>
           <w:szCs w:val="24"/>
         </w:rPr>
-        <w:t>Idea (Before)</w:t>
-      </w:r>
-    </w:p>
-    <w:p>
-      <w:pPr>
-        <w:pStyle w:val="a3"/>
-        <w:ind w:leftChars="0" w:left="470"/>
+        <w:t>객체 탐지</w:t>
+      </w:r>
+      <w:r>
         <w:rPr>
           <w:b/>
           <w:bCs/>
-          <w:sz w:val="30"/>
-          <w:szCs w:val="30"/>
-        </w:rPr>
-      </w:pPr>
-      <w:r>
-        <w:rPr>
-          <w:noProof/>
+          <w:sz w:val="24"/>
+          <w:szCs w:val="24"/>
+        </w:rPr>
+        <w:br/>
+      </w:r>
+      <w:r>
+        <w:rPr>
+          <w:b/>
+          <w:bCs/>
+          <w:sz w:val="24"/>
+          <w:szCs w:val="24"/>
         </w:rPr>
         <w:drawing>
-          <wp:inline distT="0" distB="0" distL="0" distR="0" wp14:anchorId="400D972C" wp14:editId="21730E82">
-            <wp:extent cx="5731510" cy="2795905"/>
-            <wp:effectExtent l="0" t="0" r="2540" b="4445"/>
-            <wp:docPr id="16" name="그림 16"/>
+          <wp:inline distT="0" distB="0" distL="0" distR="0" wp14:anchorId="0F9B898E" wp14:editId="28694CFC">
+            <wp:extent cx="5731510" cy="2545715"/>
+            <wp:effectExtent l="0" t="0" r="2540" b="6985"/>
+            <wp:docPr id="27" name="그림 27"/>
             <wp:cNvGraphicFramePr>
               <a:graphicFrameLocks xmlns:a="http://schemas.openxmlformats.org/drawingml/2006/main" noChangeAspect="1"/>
             </wp:cNvGraphicFramePr>
@@ -4320,7 +4239,7 @@
                   <pic:spPr>
                     <a:xfrm>
                       <a:off x="0" y="0"/>
-                      <a:ext cx="5731510" cy="2795905"/>
+                      <a:ext cx="5731510" cy="2545715"/>
                     </a:xfrm>
                     <a:prstGeom prst="rect">
                       <a:avLst/>
@@ -4338,24 +4257,33 @@
         <w:pStyle w:val="a3"/>
         <w:ind w:leftChars="0" w:left="470"/>
         <w:rPr>
+          <w:b/>
+          <w:bCs/>
           <w:sz w:val="24"/>
           <w:szCs w:val="24"/>
         </w:rPr>
       </w:pPr>
-      <w:r>
-        <w:rPr>
-          <w:rFonts w:hint="eastAsia"/>
+    </w:p>
+    <w:p>
+      <w:pPr>
+        <w:pStyle w:val="a3"/>
+        <w:ind w:leftChars="0" w:left="470"/>
+        <w:rPr>
+          <w:b/>
+          <w:bCs/>
           <w:sz w:val="24"/>
           <w:szCs w:val="24"/>
         </w:rPr>
-        <w:t>2</w:t>
-      </w:r>
-      <w:r>
-        <w:rPr>
+      </w:pPr>
+      <w:r>
+        <w:rPr>
+          <w:rFonts w:hint="eastAsia"/>
+          <w:b/>
+          <w:bCs/>
           <w:sz w:val="24"/>
           <w:szCs w:val="24"/>
         </w:rPr>
-        <w:t xml:space="preserve"> big problem with before Idea</w:t>
+        <w:t>객체 삭제</w:t>
       </w:r>
     </w:p>
     <w:p>
@@ -4363,130 +4291,25 @@
         <w:pStyle w:val="a3"/>
         <w:ind w:leftChars="0" w:left="470"/>
         <w:rPr>
-          <w:rFonts w:asciiTheme="minorEastAsia" w:hAnsiTheme="minorEastAsia"/>
+          <w:rFonts w:hint="eastAsia"/>
+          <w:b/>
+          <w:bCs/>
           <w:sz w:val="24"/>
           <w:szCs w:val="24"/>
         </w:rPr>
       </w:pPr>
-      <w:proofErr w:type="spellStart"/>
-      <w:r>
-        <w:rPr>
-          <w:rFonts w:asciiTheme="minorEastAsia" w:hAnsiTheme="minorEastAsia" w:hint="eastAsia"/>
+      <w:r>
+        <w:rPr>
+          <w:b/>
+          <w:bCs/>
           <w:sz w:val="24"/>
           <w:szCs w:val="24"/>
         </w:rPr>
-        <w:t>ㆍ</w:t>
-      </w:r>
-      <w:proofErr w:type="spellEnd"/>
-      <w:r>
-        <w:rPr>
-          <w:rFonts w:asciiTheme="minorEastAsia" w:hAnsiTheme="minorEastAsia" w:hint="eastAsia"/>
-          <w:sz w:val="24"/>
-          <w:szCs w:val="24"/>
-        </w:rPr>
-        <w:t xml:space="preserve"> </w:t>
-      </w:r>
-      <w:r>
-        <w:rPr>
-          <w:rFonts w:asciiTheme="minorEastAsia" w:hAnsiTheme="minorEastAsia"/>
-          <w:sz w:val="24"/>
-          <w:szCs w:val="24"/>
-        </w:rPr>
-        <w:t>Too many computation in KNN</w:t>
-      </w:r>
-    </w:p>
-    <w:p>
-      <w:pPr>
-        <w:pStyle w:val="a3"/>
-        <w:ind w:leftChars="0" w:left="470"/>
-        <w:rPr>
-          <w:rFonts w:asciiTheme="minorEastAsia" w:hAnsiTheme="minorEastAsia" w:hint="eastAsia"/>
-          <w:sz w:val="24"/>
-          <w:szCs w:val="24"/>
-        </w:rPr>
-      </w:pPr>
-      <w:proofErr w:type="spellStart"/>
-      <w:r>
-        <w:rPr>
-          <w:rFonts w:asciiTheme="minorEastAsia" w:hAnsiTheme="minorEastAsia" w:hint="eastAsia"/>
-          <w:sz w:val="24"/>
-          <w:szCs w:val="24"/>
-        </w:rPr>
-        <w:t>ㆍ</w:t>
-      </w:r>
-      <w:proofErr w:type="spellEnd"/>
-      <w:r>
-        <w:rPr>
-          <w:rFonts w:asciiTheme="minorEastAsia" w:hAnsiTheme="minorEastAsia" w:hint="eastAsia"/>
-          <w:sz w:val="24"/>
-          <w:szCs w:val="24"/>
-        </w:rPr>
-        <w:t xml:space="preserve"> </w:t>
-      </w:r>
-      <w:r>
-        <w:rPr>
-          <w:rFonts w:asciiTheme="minorEastAsia" w:hAnsiTheme="minorEastAsia"/>
-          <w:sz w:val="24"/>
-          <w:szCs w:val="24"/>
-        </w:rPr>
-        <w:t>Poor result in image assimilate</w:t>
-      </w:r>
-      <w:r>
-        <w:rPr>
-          <w:rFonts w:asciiTheme="minorEastAsia" w:hAnsiTheme="minorEastAsia"/>
-          <w:sz w:val="24"/>
-          <w:szCs w:val="24"/>
-        </w:rPr>
-        <w:t>(absorb neighbor)</w:t>
-      </w:r>
-    </w:p>
-    <w:p>
-      <w:pPr>
-        <w:pStyle w:val="a3"/>
-        <w:ind w:leftChars="0" w:left="470"/>
-        <w:rPr>
-          <w:rFonts w:hint="eastAsia"/>
-          <w:b/>
-          <w:bCs/>
-        </w:rPr>
-      </w:pPr>
-      <w:r>
-        <w:rPr>
-          <w:rFonts w:hint="eastAsia"/>
-          <w:b/>
-          <w:bCs/>
-        </w:rPr>
-        <w:t>I</w:t>
-      </w:r>
-      <w:r>
-        <w:rPr>
-          <w:b/>
-          <w:bCs/>
-        </w:rPr>
-        <w:t>dea (After)</w:t>
-      </w:r>
-    </w:p>
-    <w:p>
-      <w:pPr>
-        <w:pStyle w:val="a3"/>
-        <w:ind w:leftChars="0" w:left="470"/>
-        <w:rPr>
-          <w:b/>
-          <w:bCs/>
-          <w:sz w:val="30"/>
-          <w:szCs w:val="30"/>
-        </w:rPr>
-      </w:pPr>
-      <w:r>
-        <w:rPr>
-          <w:noProof/>
-        </w:rPr>
-        <w:lastRenderedPageBreak/>
         <w:drawing>
-          <wp:inline distT="0" distB="0" distL="0" distR="0" wp14:anchorId="501A4A7E" wp14:editId="71772516">
-            <wp:extent cx="5731510" cy="2737485"/>
-            <wp:effectExtent l="0" t="0" r="2540" b="5715"/>
-            <wp:docPr id="17" name="그림 17"/>
+          <wp:inline distT="0" distB="0" distL="0" distR="0" wp14:anchorId="0A7807C7" wp14:editId="53F63026">
+            <wp:extent cx="5731510" cy="2954020"/>
+            <wp:effectExtent l="0" t="0" r="2540" b="0"/>
+            <wp:docPr id="28" name="그림 28"/>
             <wp:cNvGraphicFramePr>
               <a:graphicFrameLocks xmlns:a="http://schemas.openxmlformats.org/drawingml/2006/main" noChangeAspect="1"/>
             </wp:cNvGraphicFramePr>
@@ -4506,7 +4329,7 @@
                   <pic:spPr>
                     <a:xfrm>
                       <a:off x="0" y="0"/>
-                      <a:ext cx="5731510" cy="2737485"/>
+                      <a:ext cx="5731510" cy="2954020"/>
                     </a:xfrm>
                     <a:prstGeom prst="rect">
                       <a:avLst/>
@@ -4519,13 +4342,693 @@
         </w:drawing>
       </w:r>
     </w:p>
+    <w:p>
+      <w:pPr>
+        <w:pStyle w:val="a3"/>
+        <w:ind w:leftChars="0" w:left="470"/>
+        <w:rPr>
+          <w:sz w:val="24"/>
+          <w:szCs w:val="24"/>
+        </w:rPr>
+      </w:pPr>
+    </w:p>
+    <w:p>
+      <w:pPr>
+        <w:pStyle w:val="a3"/>
+        <w:ind w:leftChars="0" w:left="470"/>
+        <w:rPr>
+          <w:sz w:val="24"/>
+          <w:szCs w:val="24"/>
+        </w:rPr>
+      </w:pPr>
+      <w:r>
+        <w:rPr>
+          <w:sz w:val="24"/>
+          <w:szCs w:val="24"/>
+        </w:rPr>
+        <w:lastRenderedPageBreak/>
+        <w:t>3</w:t>
+      </w:r>
+      <w:r>
+        <w:rPr>
+          <w:sz w:val="24"/>
+          <w:szCs w:val="24"/>
+        </w:rPr>
+        <w:t xml:space="preserve"> big problem with before Idea</w:t>
+      </w:r>
+    </w:p>
+    <w:p>
+      <w:pPr>
+        <w:pStyle w:val="a3"/>
+        <w:ind w:leftChars="0" w:left="470"/>
+        <w:rPr>
+          <w:rFonts w:hint="eastAsia"/>
+          <w:sz w:val="24"/>
+          <w:szCs w:val="24"/>
+        </w:rPr>
+      </w:pPr>
+      <w:r>
+        <w:rPr>
+          <w:rFonts w:hint="eastAsia"/>
+          <w:sz w:val="24"/>
+          <w:szCs w:val="24"/>
+        </w:rPr>
+        <w:t>O</w:t>
+      </w:r>
+      <w:r>
+        <w:rPr>
+          <w:sz w:val="24"/>
+          <w:szCs w:val="24"/>
+        </w:rPr>
+        <w:t xml:space="preserve">bject Detection: </w:t>
+      </w:r>
+    </w:p>
+    <w:p>
+      <w:pPr>
+        <w:pStyle w:val="a3"/>
+        <w:ind w:leftChars="0" w:left="470"/>
+        <w:rPr>
+          <w:rFonts w:asciiTheme="minorEastAsia" w:hAnsiTheme="minorEastAsia"/>
+          <w:sz w:val="24"/>
+          <w:szCs w:val="24"/>
+        </w:rPr>
+      </w:pPr>
+      <w:proofErr w:type="spellStart"/>
+      <w:r>
+        <w:rPr>
+          <w:rFonts w:asciiTheme="minorEastAsia" w:hAnsiTheme="minorEastAsia" w:hint="eastAsia"/>
+          <w:sz w:val="24"/>
+          <w:szCs w:val="24"/>
+        </w:rPr>
+        <w:t>ㆍ</w:t>
+      </w:r>
+      <w:proofErr w:type="spellEnd"/>
+      <w:r>
+        <w:rPr>
+          <w:rFonts w:asciiTheme="minorEastAsia" w:hAnsiTheme="minorEastAsia" w:hint="eastAsia"/>
+          <w:sz w:val="24"/>
+          <w:szCs w:val="24"/>
+        </w:rPr>
+        <w:t xml:space="preserve"> </w:t>
+      </w:r>
+      <w:r>
+        <w:rPr>
+          <w:rFonts w:asciiTheme="minorEastAsia" w:hAnsiTheme="minorEastAsia"/>
+          <w:sz w:val="24"/>
+          <w:szCs w:val="24"/>
+        </w:rPr>
+        <w:t>Too many computation in KNN</w:t>
+      </w:r>
+    </w:p>
+    <w:p>
+      <w:pPr>
+        <w:pStyle w:val="a3"/>
+        <w:ind w:leftChars="0" w:left="470"/>
+        <w:rPr>
+          <w:rFonts w:asciiTheme="minorEastAsia" w:hAnsiTheme="minorEastAsia"/>
+          <w:sz w:val="24"/>
+          <w:szCs w:val="24"/>
+        </w:rPr>
+      </w:pPr>
+      <w:proofErr w:type="spellStart"/>
+      <w:r>
+        <w:rPr>
+          <w:rFonts w:asciiTheme="minorEastAsia" w:hAnsiTheme="minorEastAsia" w:hint="eastAsia"/>
+          <w:sz w:val="24"/>
+          <w:szCs w:val="24"/>
+        </w:rPr>
+        <w:t>ㆍ</w:t>
+      </w:r>
+      <w:proofErr w:type="spellEnd"/>
+      <w:r>
+        <w:rPr>
+          <w:rFonts w:asciiTheme="minorEastAsia" w:hAnsiTheme="minorEastAsia"/>
+          <w:sz w:val="24"/>
+          <w:szCs w:val="24"/>
+        </w:rPr>
+        <w:t xml:space="preserve"> </w:t>
+      </w:r>
+      <w:r>
+        <w:rPr>
+          <w:rFonts w:asciiTheme="minorEastAsia" w:hAnsiTheme="minorEastAsia"/>
+          <w:sz w:val="24"/>
+          <w:szCs w:val="24"/>
+        </w:rPr>
+        <w:t>Morphologic Edge can find more Object than Canny.</w:t>
+      </w:r>
+    </w:p>
+    <w:p>
+      <w:pPr>
+        <w:pStyle w:val="a3"/>
+        <w:ind w:leftChars="0" w:left="470"/>
+        <w:rPr>
+          <w:rFonts w:asciiTheme="minorEastAsia" w:hAnsiTheme="minorEastAsia"/>
+          <w:sz w:val="24"/>
+          <w:szCs w:val="24"/>
+        </w:rPr>
+      </w:pPr>
+      <w:r>
+        <w:rPr>
+          <w:rFonts w:asciiTheme="minorEastAsia" w:hAnsiTheme="minorEastAsia" w:hint="eastAsia"/>
+          <w:sz w:val="24"/>
+          <w:szCs w:val="24"/>
+        </w:rPr>
+        <w:t>O</w:t>
+      </w:r>
+      <w:r>
+        <w:rPr>
+          <w:rFonts w:asciiTheme="minorEastAsia" w:hAnsiTheme="minorEastAsia"/>
+          <w:sz w:val="24"/>
+          <w:szCs w:val="24"/>
+        </w:rPr>
+        <w:t>bject Deletion:</w:t>
+      </w:r>
+    </w:p>
+    <w:p>
+      <w:pPr>
+        <w:pStyle w:val="a3"/>
+        <w:ind w:leftChars="0" w:left="470"/>
+        <w:rPr>
+          <w:rFonts w:asciiTheme="minorEastAsia" w:hAnsiTheme="minorEastAsia"/>
+          <w:sz w:val="24"/>
+          <w:szCs w:val="24"/>
+        </w:rPr>
+      </w:pPr>
+      <w:proofErr w:type="spellStart"/>
+      <w:r>
+        <w:rPr>
+          <w:rFonts w:asciiTheme="minorEastAsia" w:hAnsiTheme="minorEastAsia" w:hint="eastAsia"/>
+          <w:sz w:val="24"/>
+          <w:szCs w:val="24"/>
+        </w:rPr>
+        <w:t>ㆍ</w:t>
+      </w:r>
+      <w:proofErr w:type="spellEnd"/>
+      <w:r>
+        <w:rPr>
+          <w:rFonts w:asciiTheme="minorEastAsia" w:hAnsiTheme="minorEastAsia"/>
+          <w:sz w:val="24"/>
+          <w:szCs w:val="24"/>
+        </w:rPr>
+        <w:t xml:space="preserve"> </w:t>
+      </w:r>
+      <w:r>
+        <w:rPr>
+          <w:rFonts w:asciiTheme="minorEastAsia" w:hAnsiTheme="minorEastAsia"/>
+          <w:sz w:val="24"/>
+          <w:szCs w:val="24"/>
+        </w:rPr>
+        <w:t>Poor result in image assimilate</w:t>
+      </w:r>
+      <w:r>
+        <w:rPr>
+          <w:rFonts w:asciiTheme="minorEastAsia" w:hAnsiTheme="minorEastAsia"/>
+          <w:sz w:val="24"/>
+          <w:szCs w:val="24"/>
+        </w:rPr>
+        <w:t>(absorb neighbor)</w:t>
+      </w:r>
+    </w:p>
+    <w:p>
+      <w:pPr>
+        <w:pStyle w:val="a3"/>
+        <w:ind w:leftChars="0" w:left="470"/>
+        <w:rPr>
+          <w:rFonts w:asciiTheme="minorEastAsia" w:hAnsiTheme="minorEastAsia"/>
+          <w:sz w:val="24"/>
+          <w:szCs w:val="24"/>
+        </w:rPr>
+      </w:pPr>
+    </w:p>
+    <w:p>
+      <w:pPr>
+        <w:pStyle w:val="a3"/>
+        <w:ind w:leftChars="0" w:left="470"/>
+        <w:rPr>
+          <w:rFonts w:asciiTheme="minorEastAsia" w:hAnsiTheme="minorEastAsia"/>
+          <w:sz w:val="24"/>
+          <w:szCs w:val="24"/>
+        </w:rPr>
+      </w:pPr>
+    </w:p>
+    <w:p>
+      <w:pPr>
+        <w:pStyle w:val="a3"/>
+        <w:ind w:leftChars="0" w:left="470"/>
+        <w:rPr>
+          <w:rFonts w:asciiTheme="minorEastAsia" w:hAnsiTheme="minorEastAsia"/>
+          <w:sz w:val="24"/>
+          <w:szCs w:val="24"/>
+        </w:rPr>
+      </w:pPr>
+    </w:p>
+    <w:p>
+      <w:pPr>
+        <w:pStyle w:val="a3"/>
+        <w:ind w:leftChars="0" w:left="470"/>
+        <w:rPr>
+          <w:rFonts w:asciiTheme="minorEastAsia" w:hAnsiTheme="minorEastAsia"/>
+          <w:sz w:val="24"/>
+          <w:szCs w:val="24"/>
+        </w:rPr>
+      </w:pPr>
+    </w:p>
+    <w:p>
+      <w:pPr>
+        <w:pStyle w:val="a3"/>
+        <w:ind w:leftChars="0" w:left="470"/>
+        <w:rPr>
+          <w:rFonts w:asciiTheme="minorEastAsia" w:hAnsiTheme="minorEastAsia"/>
+          <w:sz w:val="24"/>
+          <w:szCs w:val="24"/>
+        </w:rPr>
+      </w:pPr>
+    </w:p>
+    <w:p>
+      <w:pPr>
+        <w:pStyle w:val="a3"/>
+        <w:ind w:leftChars="0" w:left="470"/>
+        <w:rPr>
+          <w:rFonts w:asciiTheme="minorEastAsia" w:hAnsiTheme="minorEastAsia"/>
+          <w:sz w:val="24"/>
+          <w:szCs w:val="24"/>
+        </w:rPr>
+      </w:pPr>
+    </w:p>
+    <w:p>
+      <w:pPr>
+        <w:pStyle w:val="a3"/>
+        <w:ind w:leftChars="0" w:left="470"/>
+        <w:rPr>
+          <w:rFonts w:asciiTheme="minorEastAsia" w:hAnsiTheme="minorEastAsia"/>
+          <w:sz w:val="24"/>
+          <w:szCs w:val="24"/>
+        </w:rPr>
+      </w:pPr>
+    </w:p>
+    <w:p>
+      <w:pPr>
+        <w:pStyle w:val="a3"/>
+        <w:ind w:leftChars="0" w:left="470"/>
+        <w:rPr>
+          <w:rFonts w:asciiTheme="minorEastAsia" w:hAnsiTheme="minorEastAsia"/>
+          <w:sz w:val="24"/>
+          <w:szCs w:val="24"/>
+        </w:rPr>
+      </w:pPr>
+    </w:p>
+    <w:p>
+      <w:pPr>
+        <w:pStyle w:val="a3"/>
+        <w:ind w:leftChars="0" w:left="470"/>
+        <w:rPr>
+          <w:rFonts w:asciiTheme="minorEastAsia" w:hAnsiTheme="minorEastAsia"/>
+          <w:sz w:val="24"/>
+          <w:szCs w:val="24"/>
+        </w:rPr>
+      </w:pPr>
+    </w:p>
+    <w:p>
+      <w:pPr>
+        <w:pStyle w:val="a3"/>
+        <w:ind w:leftChars="0" w:left="470"/>
+        <w:rPr>
+          <w:rFonts w:asciiTheme="minorEastAsia" w:hAnsiTheme="minorEastAsia"/>
+          <w:sz w:val="24"/>
+          <w:szCs w:val="24"/>
+        </w:rPr>
+      </w:pPr>
+    </w:p>
+    <w:p>
+      <w:pPr>
+        <w:pStyle w:val="a3"/>
+        <w:ind w:leftChars="0" w:left="470"/>
+        <w:rPr>
+          <w:rFonts w:asciiTheme="minorEastAsia" w:hAnsiTheme="minorEastAsia"/>
+          <w:sz w:val="24"/>
+          <w:szCs w:val="24"/>
+        </w:rPr>
+      </w:pPr>
+    </w:p>
+    <w:p>
+      <w:pPr>
+        <w:pStyle w:val="a3"/>
+        <w:ind w:leftChars="0" w:left="470"/>
+        <w:rPr>
+          <w:rFonts w:asciiTheme="minorEastAsia" w:hAnsiTheme="minorEastAsia"/>
+          <w:sz w:val="24"/>
+          <w:szCs w:val="24"/>
+        </w:rPr>
+      </w:pPr>
+    </w:p>
+    <w:p>
+      <w:pPr>
+        <w:pStyle w:val="a3"/>
+        <w:ind w:leftChars="0" w:left="470"/>
+        <w:rPr>
+          <w:rFonts w:asciiTheme="minorEastAsia" w:hAnsiTheme="minorEastAsia"/>
+          <w:sz w:val="24"/>
+          <w:szCs w:val="24"/>
+        </w:rPr>
+      </w:pPr>
+    </w:p>
+    <w:p>
+      <w:pPr>
+        <w:pStyle w:val="a3"/>
+        <w:ind w:leftChars="0" w:left="470"/>
+        <w:rPr>
+          <w:rFonts w:asciiTheme="minorEastAsia" w:hAnsiTheme="minorEastAsia"/>
+          <w:sz w:val="24"/>
+          <w:szCs w:val="24"/>
+        </w:rPr>
+      </w:pPr>
+    </w:p>
+    <w:p>
+      <w:pPr>
+        <w:pStyle w:val="a3"/>
+        <w:ind w:leftChars="0" w:left="470"/>
+        <w:rPr>
+          <w:rFonts w:asciiTheme="minorEastAsia" w:hAnsiTheme="minorEastAsia"/>
+          <w:sz w:val="24"/>
+          <w:szCs w:val="24"/>
+        </w:rPr>
+      </w:pPr>
+    </w:p>
+    <w:p>
+      <w:pPr>
+        <w:pStyle w:val="a3"/>
+        <w:ind w:leftChars="0" w:left="470"/>
+        <w:rPr>
+          <w:rFonts w:asciiTheme="minorEastAsia" w:hAnsiTheme="minorEastAsia"/>
+          <w:sz w:val="24"/>
+          <w:szCs w:val="24"/>
+        </w:rPr>
+      </w:pPr>
+    </w:p>
+    <w:p>
+      <w:pPr>
+        <w:rPr>
+          <w:rFonts w:asciiTheme="minorEastAsia" w:hAnsiTheme="minorEastAsia" w:hint="eastAsia"/>
+          <w:sz w:val="24"/>
+          <w:szCs w:val="24"/>
+        </w:rPr>
+      </w:pPr>
+      <w:r>
+        <w:rPr>
+          <w:rFonts w:asciiTheme="minorEastAsia" w:hAnsiTheme="minorEastAsia" w:hint="eastAsia"/>
+          <w:sz w:val="24"/>
+          <w:szCs w:val="24"/>
+        </w:rPr>
+        <w:lastRenderedPageBreak/>
+        <w:t>C</w:t>
+      </w:r>
+      <w:r>
+        <w:rPr>
+          <w:rFonts w:asciiTheme="minorEastAsia" w:hAnsiTheme="minorEastAsia"/>
+          <w:sz w:val="24"/>
+          <w:szCs w:val="24"/>
+        </w:rPr>
+        <w:t xml:space="preserve">anny </w:t>
+      </w:r>
+      <w:r>
+        <w:rPr>
+          <w:rFonts w:asciiTheme="minorEastAsia" w:hAnsiTheme="minorEastAsia" w:hint="eastAsia"/>
+          <w:sz w:val="24"/>
+          <w:szCs w:val="24"/>
+        </w:rPr>
+        <w:t xml:space="preserve">와 </w:t>
+      </w:r>
+      <w:r>
+        <w:rPr>
+          <w:rFonts w:asciiTheme="minorEastAsia" w:hAnsiTheme="minorEastAsia"/>
+          <w:sz w:val="24"/>
+          <w:szCs w:val="24"/>
+        </w:rPr>
+        <w:t xml:space="preserve">Morphology </w:t>
+      </w:r>
+      <w:r>
+        <w:rPr>
+          <w:rFonts w:asciiTheme="minorEastAsia" w:hAnsiTheme="minorEastAsia" w:hint="eastAsia"/>
+          <w:sz w:val="24"/>
+          <w:szCs w:val="24"/>
+        </w:rPr>
+        <w:t>비교</w:t>
+      </w:r>
+    </w:p>
+    <w:tbl>
+      <w:tblPr>
+        <w:tblStyle w:val="a4"/>
+        <w:tblW w:w="11616" w:type="dxa"/>
+        <w:jc w:val="center"/>
+        <w:tblLook w:val="04A0" w:firstRow="1" w:lastRow="0" w:firstColumn="1" w:lastColumn="0" w:noHBand="0" w:noVBand="1"/>
+      </w:tblPr>
+      <w:tblGrid>
+        <w:gridCol w:w="11856"/>
+      </w:tblGrid>
+      <w:tr>
+        <w:trPr>
+          <w:jc w:val="center"/>
+        </w:trPr>
+        <w:tc>
+          <w:tcPr>
+            <w:tcW w:w="11616" w:type="dxa"/>
+          </w:tcPr>
+          <w:p>
+            <w:pPr>
+              <w:pStyle w:val="a3"/>
+              <w:ind w:leftChars="0" w:left="0"/>
+              <w:rPr>
+                <w:b/>
+                <w:bCs/>
+                <w:sz w:val="30"/>
+                <w:szCs w:val="30"/>
+              </w:rPr>
+            </w:pPr>
+            <w:r>
+              <w:rPr>
+                <w:b/>
+                <w:bCs/>
+                <w:sz w:val="30"/>
+                <w:szCs w:val="30"/>
+              </w:rPr>
+              <w:drawing>
+                <wp:inline distT="0" distB="0" distL="0" distR="0" wp14:anchorId="6B7C6796" wp14:editId="1E9ECFAB">
+                  <wp:extent cx="7391400" cy="3218815"/>
+                  <wp:effectExtent l="0" t="0" r="0" b="635"/>
+                  <wp:docPr id="25" name="그림 25"/>
+                  <wp:cNvGraphicFramePr>
+                    <a:graphicFrameLocks xmlns:a="http://schemas.openxmlformats.org/drawingml/2006/main" noChangeAspect="1"/>
+                  </wp:cNvGraphicFramePr>
+                  <a:graphic xmlns:a="http://schemas.openxmlformats.org/drawingml/2006/main">
+                    <a:graphicData uri="http://schemas.openxmlformats.org/drawingml/2006/picture">
+                      <pic:pic xmlns:pic="http://schemas.openxmlformats.org/drawingml/2006/picture">
+                        <pic:nvPicPr>
+                          <pic:cNvPr id="1" name=""/>
+                          <pic:cNvPicPr/>
+                        </pic:nvPicPr>
+                        <pic:blipFill>
+                          <a:blip r:embed="rId20"/>
+                          <a:stretch>
+                            <a:fillRect/>
+                          </a:stretch>
+                        </pic:blipFill>
+                        <pic:spPr>
+                          <a:xfrm>
+                            <a:off x="0" y="0"/>
+                            <a:ext cx="7391400" cy="3218815"/>
+                          </a:xfrm>
+                          <a:prstGeom prst="rect">
+                            <a:avLst/>
+                          </a:prstGeom>
+                        </pic:spPr>
+                      </pic:pic>
+                    </a:graphicData>
+                  </a:graphic>
+                </wp:inline>
+              </w:drawing>
+            </w:r>
+          </w:p>
+        </w:tc>
+      </w:tr>
+      <w:tr>
+        <w:trPr>
+          <w:jc w:val="center"/>
+        </w:trPr>
+        <w:tc>
+          <w:tcPr>
+            <w:tcW w:w="11616" w:type="dxa"/>
+          </w:tcPr>
+          <w:p>
+            <w:pPr>
+              <w:pStyle w:val="a3"/>
+              <w:ind w:leftChars="0" w:left="0"/>
+              <w:jc w:val="center"/>
+              <w:rPr>
+                <w:rFonts w:hint="eastAsia"/>
+                <w:sz w:val="30"/>
+                <w:szCs w:val="30"/>
+              </w:rPr>
+            </w:pPr>
+            <w:r>
+              <w:rPr>
+                <w:rFonts w:hint="eastAsia"/>
+                <w:sz w:val="30"/>
+                <w:szCs w:val="30"/>
+              </w:rPr>
+              <w:t>C</w:t>
+            </w:r>
+            <w:r>
+              <w:rPr>
+                <w:sz w:val="30"/>
+                <w:szCs w:val="30"/>
+              </w:rPr>
+              <w:t>anny</w:t>
+            </w:r>
+            <w:r>
+              <w:rPr>
+                <w:sz w:val="30"/>
+                <w:szCs w:val="30"/>
+              </w:rPr>
+              <w:t xml:space="preserve"> </w:t>
+            </w:r>
+            <w:r>
+              <w:rPr>
+                <w:rFonts w:hint="eastAsia"/>
+                <w:sz w:val="30"/>
+                <w:szCs w:val="30"/>
+              </w:rPr>
+              <w:t>방법</w:t>
+            </w:r>
+          </w:p>
+        </w:tc>
+      </w:tr>
+      <w:tr>
+        <w:trPr>
+          <w:jc w:val="center"/>
+        </w:trPr>
+        <w:tc>
+          <w:tcPr>
+            <w:tcW w:w="11616" w:type="dxa"/>
+          </w:tcPr>
+          <w:p>
+            <w:pPr>
+              <w:pStyle w:val="a3"/>
+              <w:ind w:leftChars="0" w:left="0"/>
+              <w:rPr>
+                <w:b/>
+                <w:bCs/>
+                <w:sz w:val="30"/>
+                <w:szCs w:val="30"/>
+              </w:rPr>
+            </w:pPr>
+            <w:r>
+              <w:rPr>
+                <w:noProof/>
+              </w:rPr>
+              <w:drawing>
+                <wp:inline distT="0" distB="0" distL="0" distR="0" wp14:anchorId="2832E764" wp14:editId="3BBCF3E0">
+                  <wp:extent cx="7246786" cy="3155315"/>
+                  <wp:effectExtent l="0" t="0" r="0" b="6985"/>
+                  <wp:docPr id="22" name="그림 22"/>
+                  <wp:cNvGraphicFramePr>
+                    <a:graphicFrameLocks xmlns:a="http://schemas.openxmlformats.org/drawingml/2006/main" noChangeAspect="1"/>
+                  </wp:cNvGraphicFramePr>
+                  <a:graphic xmlns:a="http://schemas.openxmlformats.org/drawingml/2006/main">
+                    <a:graphicData uri="http://schemas.openxmlformats.org/drawingml/2006/picture">
+                      <pic:pic xmlns:pic="http://schemas.openxmlformats.org/drawingml/2006/picture">
+                        <pic:nvPicPr>
+                          <pic:cNvPr id="1" name=""/>
+                          <pic:cNvPicPr/>
+                        </pic:nvPicPr>
+                        <pic:blipFill>
+                          <a:blip r:embed="rId21">
+                            <a:extLst>
+                              <a:ext uri="{28A0092B-C50C-407E-A947-70E740481C1C}">
+                                <a14:useLocalDpi xmlns:a14="http://schemas.microsoft.com/office/drawing/2010/main" val="0"/>
+                              </a:ext>
+                            </a:extLst>
+                          </a:blip>
+                          <a:stretch>
+                            <a:fillRect/>
+                          </a:stretch>
+                        </pic:blipFill>
+                        <pic:spPr>
+                          <a:xfrm>
+                            <a:off x="0" y="0"/>
+                            <a:ext cx="7247928" cy="3155812"/>
+                          </a:xfrm>
+                          <a:prstGeom prst="rect">
+                            <a:avLst/>
+                          </a:prstGeom>
+                        </pic:spPr>
+                      </pic:pic>
+                    </a:graphicData>
+                  </a:graphic>
+                </wp:inline>
+              </w:drawing>
+            </w:r>
+          </w:p>
+        </w:tc>
+      </w:tr>
+      <w:tr>
+        <w:trPr>
+          <w:jc w:val="center"/>
+        </w:trPr>
+        <w:tc>
+          <w:tcPr>
+            <w:tcW w:w="11616" w:type="dxa"/>
+          </w:tcPr>
+          <w:p>
+            <w:pPr>
+              <w:ind w:leftChars="363" w:left="799"/>
+              <w:jc w:val="center"/>
+              <w:rPr>
+                <w:rFonts w:hint="eastAsia"/>
+                <w:sz w:val="30"/>
+                <w:szCs w:val="30"/>
+              </w:rPr>
+            </w:pPr>
+            <w:r>
+              <w:rPr>
+                <w:rFonts w:hint="eastAsia"/>
+                <w:sz w:val="30"/>
+                <w:szCs w:val="30"/>
+              </w:rPr>
+              <w:t>M</w:t>
+            </w:r>
+            <w:r>
+              <w:rPr>
+                <w:sz w:val="30"/>
+                <w:szCs w:val="30"/>
+              </w:rPr>
+              <w:t>orphologic Edge</w:t>
+            </w:r>
+            <w:r>
+              <w:rPr>
+                <w:rFonts w:hint="eastAsia"/>
+                <w:sz w:val="30"/>
+                <w:szCs w:val="30"/>
+              </w:rPr>
+              <w:t>방법</w:t>
+            </w:r>
+          </w:p>
+        </w:tc>
+      </w:tr>
+    </w:tbl>
+    <w:p>
+      <w:pPr>
+        <w:pStyle w:val="a3"/>
+        <w:ind w:leftChars="0" w:left="470"/>
+        <w:rPr>
+          <w:b/>
+          <w:bCs/>
+          <w:sz w:val="30"/>
+          <w:szCs w:val="30"/>
+        </w:rPr>
+      </w:pPr>
+    </w:p>
     <w:p/>
     <w:p>
-      <w:pPr>
-        <w:rPr>
-          <w:rFonts w:hint="eastAsia"/>
-        </w:rPr>
-      </w:pPr>
       <w:proofErr w:type="spellStart"/>
       <w:r>
         <w:rPr>
@@ -4572,14 +5075,12 @@
           <w:p>
             <w:pPr>
               <w:jc w:val="center"/>
-              <w:rPr>
-                <w:rFonts w:hint="eastAsia"/>
-              </w:rPr>
             </w:pPr>
             <w:r>
               <w:rPr>
                 <w:noProof/>
               </w:rPr>
+              <w:lastRenderedPageBreak/>
               <w:drawing>
                 <wp:inline distT="0" distB="0" distL="0" distR="0" wp14:anchorId="22C75F78" wp14:editId="16EFAE9F">
                   <wp:extent cx="7360556" cy="1485900"/>
@@ -4598,7 +5099,7 @@
                           </pic:cNvPicPr>
                         </pic:nvPicPr>
                         <pic:blipFill rotWithShape="1">
-                          <a:blip r:embed="rId20" cstate="print">
+                          <a:blip r:embed="rId22" cstate="print">
                             <a:extLst>
                               <a:ext uri="{28A0092B-C50C-407E-A947-70E740481C1C}">
                                 <a14:useLocalDpi xmlns:a14="http://schemas.microsoft.com/office/drawing/2010/main" val="0"/>
@@ -4669,10 +5170,10 @@
               <w:rPr>
                 <w:rFonts w:hint="eastAsia"/>
               </w:rPr>
-              <w:t>c</w:t>
+              <w:t>F</w:t>
             </w:r>
             <w:r>
-              <w:t>anny</w:t>
+              <w:t>ilter</w:t>
             </w:r>
             <w:r>
               <w:rPr>
@@ -4690,15 +5191,10 @@
           <w:p>
             <w:pPr>
               <w:jc w:val="center"/>
-              <w:rPr>
-                <w:rFonts w:hint="eastAsia"/>
-              </w:rPr>
             </w:pPr>
-            <w:proofErr w:type="spellStart"/>
             <w:r>
-              <w:t>Countour</w:t>
+              <w:t>Contour</w:t>
             </w:r>
-            <w:proofErr w:type="spellEnd"/>
             <w:r>
               <w:rPr>
                 <w:rFonts w:hint="eastAsia"/>
@@ -4741,7 +5237,7 @@
                           </pic:cNvPicPr>
                         </pic:nvPicPr>
                         <pic:blipFill rotWithShape="1">
-                          <a:blip r:embed="rId20" cstate="print">
+                          <a:blip r:embed="rId22" cstate="print">
                             <a:extLst>
                               <a:ext uri="{28A0092B-C50C-407E-A947-70E740481C1C}">
                                 <a14:useLocalDpi xmlns:a14="http://schemas.microsoft.com/office/drawing/2010/main" val="0"/>
@@ -4796,7 +5292,13 @@
               <w:rPr>
                 <w:rFonts w:hint="eastAsia"/>
               </w:rPr>
-              <w:t>퀴즈 후보를 직사각형으로 감싼다</w:t>
+              <w:t xml:space="preserve">퀴즈 후보를 </w:t>
+            </w:r>
+            <w:r>
+              <w:rPr>
+                <w:rFonts w:hint="eastAsia"/>
+              </w:rPr>
+              <w:t>생성</w:t>
             </w:r>
           </w:p>
         </w:tc>
@@ -4824,9 +5326,6 @@
           <w:p>
             <w:pPr>
               <w:jc w:val="center"/>
-              <w:rPr>
-                <w:rFonts w:hint="eastAsia"/>
-              </w:rPr>
             </w:pPr>
             <w:r>
               <w:rPr>
@@ -4842,21 +5341,14 @@
       </w:tr>
     </w:tbl>
     <w:p>
+      <w:pPr>
+        <w:rPr>
+          <w:rFonts w:hint="eastAsia"/>
+        </w:rPr>
+      </w:pPr>
       <w:r>
         <w:br/>
       </w:r>
-    </w:p>
-    <w:p>
-      <w:pPr>
-        <w:rPr>
-          <w:rFonts w:hint="eastAsia"/>
-        </w:rPr>
-      </w:pPr>
-    </w:p>
-    <w:p>
-      <w:pPr>
-        <w:ind w:firstLine="800"/>
-      </w:pPr>
     </w:p>
     <w:p>
       <w:pPr>
@@ -4866,7 +5358,6 @@
         </w:rPr>
       </w:pPr>
       <w:r>
-        <w:lastRenderedPageBreak/>
         <w:t>Obj</w:t>
       </w:r>
       <w:r>
@@ -4912,26 +5403,20 @@
         <w:rPr>
           <w:rFonts w:hint="eastAsia"/>
         </w:rPr>
-        <w:t>필터(</w:t>
-      </w:r>
-      <w:r>
-        <w:t xml:space="preserve">Gaussian, Bilateral </w:t>
-      </w:r>
-      <w:r>
-        <w:rPr>
-          <w:rFonts w:hint="eastAsia"/>
-        </w:rPr>
-        <w:t>따위)</w:t>
-      </w:r>
-      <w:r>
-        <w:t xml:space="preserve"> -&gt; </w:t>
+        <w:t>M</w:t>
+      </w:r>
+      <w:r>
+        <w:t xml:space="preserve">orphologic Edge </w:t>
+      </w:r>
+      <w:r>
+        <w:t xml:space="preserve">-&gt; </w:t>
       </w:r>
       <w:r>
         <w:rPr>
           <w:b/>
           <w:bCs/>
         </w:rPr>
-        <w:t>Canny Detection</w:t>
+        <w:t>Contour</w:t>
       </w:r>
       <w:r>
         <w:rPr>
@@ -4942,46 +5427,43 @@
         <w:footnoteReference w:id="1"/>
       </w:r>
       <w:r>
-        <w:t xml:space="preserve"> -&gt; </w:t>
-      </w:r>
-      <w:r>
         <w:rPr>
           <w:b/>
           <w:bCs/>
         </w:rPr>
-        <w:t>Contour</w:t>
-      </w:r>
-      <w:r>
-        <w:rPr>
-          <w:rStyle w:val="af7"/>
+        <w:t xml:space="preserve"> </w:t>
+      </w:r>
+      <w:r>
+        <w:rPr>
+          <w:rFonts w:hint="eastAsia"/>
           <w:b/>
           <w:bCs/>
         </w:rPr>
-        <w:footnoteReference w:id="2"/>
-      </w:r>
-      <w:r>
-        <w:rPr>
+        <w:t>표시</w:t>
+      </w:r>
+      <w:r>
+        <w:rPr>
+          <w:rFonts w:hint="eastAsia"/>
+        </w:rPr>
+        <w:t xml:space="preserve"> </w:t>
+      </w:r>
+      <w:r>
+        <w:t xml:space="preserve">-&gt; </w:t>
+      </w:r>
+      <w:r>
+        <w:rPr>
+          <w:rFonts w:hint="eastAsia"/>
           <w:b/>
           <w:bCs/>
         </w:rPr>
-        <w:t xml:space="preserve"> </w:t>
-      </w:r>
-      <w:r>
-        <w:rPr>
-          <w:rFonts w:hint="eastAsia"/>
+        <w:t>폐곡선을 하나의 O</w:t>
+      </w:r>
+      <w:r>
+        <w:rPr>
           <w:b/>
           <w:bCs/>
         </w:rPr>
-        <w:t>표시</w:t>
-      </w:r>
-      <w:r>
-        <w:rPr>
-          <w:rFonts w:hint="eastAsia"/>
-        </w:rPr>
-        <w:t xml:space="preserve"> </w:t>
-      </w:r>
-      <w:r>
-        <w:t xml:space="preserve">-&gt; </w:t>
+        <w:t>bject</w:t>
       </w:r>
       <w:r>
         <w:rPr>
@@ -4989,65 +5471,40 @@
           <w:b/>
           <w:bCs/>
         </w:rPr>
-        <w:t>폐곡선을 하나의 O</w:t>
-      </w:r>
-      <w:r>
-        <w:rPr>
-          <w:b/>
-          <w:bCs/>
-        </w:rPr>
+        <w:t>로 인식</w:t>
+      </w:r>
+    </w:p>
+    <w:p>
+      <w:r>
+        <w:rPr>
+          <w:rFonts w:hint="eastAsia"/>
+        </w:rPr>
+        <w:t>O</w:t>
+      </w:r>
+      <w:r>
+        <w:t>bject Deletion</w:t>
+      </w:r>
+      <w:r>
+        <w:t xml:space="preserve"> : </w:t>
+      </w:r>
+      <w:r>
+        <w:rPr>
+          <w:rFonts w:hint="eastAsia"/>
+        </w:rPr>
+        <w:t>인식한 O</w:t>
+      </w:r>
+      <w:r>
         <w:t>bject</w:t>
       </w:r>
       <w:r>
         <w:rPr>
           <w:rFonts w:hint="eastAsia"/>
-          <w:b/>
-          <w:bCs/>
-        </w:rPr>
-        <w:t>로 인식</w:t>
-      </w:r>
-    </w:p>
-    <w:p>
-      <w:pPr>
-        <w:rPr>
-          <w:rFonts w:hint="eastAsia"/>
-        </w:rPr>
-      </w:pPr>
-      <w:r>
-        <w:rPr>
-          <w:rFonts w:hint="eastAsia"/>
-        </w:rPr>
-        <w:t>O</w:t>
-      </w:r>
-      <w:r>
-        <w:t>bject Deletion</w:t>
-      </w:r>
-      <w:r>
-        <w:t xml:space="preserve"> : </w:t>
-      </w:r>
-      <w:r>
-        <w:rPr>
-          <w:rFonts w:hint="eastAsia"/>
-        </w:rPr>
-        <w:t>인식한 O</w:t>
-      </w:r>
-      <w:r>
-        <w:t>bject</w:t>
-      </w:r>
-      <w:r>
-        <w:rPr>
-          <w:rFonts w:hint="eastAsia"/>
         </w:rPr>
         <w:t>를 삭제</w:t>
       </w:r>
     </w:p>
     <w:p/>
     <w:p>
-      <w:pPr>
-        <w:rPr>
-          <w:rFonts w:hint="eastAsia"/>
-        </w:rPr>
-      </w:pPr>
       <w:r>
         <w:rPr>
           <w:rFonts w:hint="eastAsia"/>
@@ -5163,9 +5620,6 @@
           <w:numId w:val="1"/>
         </w:numPr>
         <w:ind w:leftChars="0"/>
-        <w:rPr>
-          <w:rFonts w:hint="eastAsia"/>
-        </w:rPr>
       </w:pPr>
       <w:r>
         <w:rPr>
@@ -5280,7 +5734,7 @@
         <w:t>니즈폼</w:t>
       </w:r>
       <w:proofErr w:type="spellEnd"/>
-      <w:hyperlink r:id="rId21" w:history="1">
+      <w:hyperlink r:id="rId23" w:history="1">
         <w:r>
           <w:rPr>
             <w:rStyle w:val="a7"/>
@@ -5315,7 +5769,7 @@
         </w:rPr>
         <w:t xml:space="preserve"> </w:t>
       </w:r>
-      <w:hyperlink r:id="rId22" w:history="1">
+      <w:hyperlink r:id="rId24" w:history="1">
         <w:r>
           <w:rPr>
             <w:rStyle w:val="a7"/>
@@ -5349,7 +5803,7 @@
       <w:r>
         <w:t xml:space="preserve"> </w:t>
       </w:r>
-      <w:hyperlink r:id="rId23" w:history="1">
+      <w:hyperlink r:id="rId25" w:history="1">
         <w:r>
           <w:rPr>
             <w:rStyle w:val="a7"/>
@@ -5361,16 +5815,10 @@
         <w:t xml:space="preserve"> </w:t>
       </w:r>
     </w:p>
-    <w:p>
-      <w:pPr>
-        <w:rPr>
-          <w:rFonts w:hint="eastAsia"/>
-        </w:rPr>
-      </w:pPr>
-    </w:p>
+    <w:p/>
     <w:sectPr>
-      <w:headerReference w:type="default" r:id="rId24"/>
-      <w:footerReference w:type="default" r:id="rId25"/>
+      <w:headerReference w:type="default" r:id="rId26"/>
+      <w:footerReference w:type="default" r:id="rId27"/>
       <w:pgSz w:w="11906" w:h="16838"/>
       <w:pgMar w:top="1701" w:right="1440" w:bottom="1440" w:left="1440" w:header="851" w:footer="992" w:gutter="0"/>
       <w:pgNumType w:chapStyle="1"/>
@@ -5549,12 +5997,6 @@
   </w:footnote>
   <w:footnote w:id="1">
     <w:p>
-      <w:pPr>
-        <w:pStyle w:val="af6"/>
-        <w:rPr>
-          <w:rFonts w:hint="eastAsia"/>
-        </w:rPr>
-      </w:pPr>
       <w:r>
         <w:rPr>
           <w:rStyle w:val="af7"/>
@@ -5562,55 +6004,7 @@
         <w:footnoteRef/>
       </w:r>
       <w:r>
-        <w:t xml:space="preserve"> </w:t>
-      </w:r>
-      <w:r>
-        <w:rPr>
-          <w:rFonts w:hint="eastAsia"/>
-        </w:rPr>
-        <w:t>얇은 e</w:t>
-      </w:r>
-      <w:r>
-        <w:t>dge</w:t>
-      </w:r>
-      <w:r>
-        <w:rPr>
-          <w:rFonts w:hint="eastAsia"/>
-        </w:rPr>
-        <w:t xml:space="preserve">를 얻을 수 있는 방법, </w:t>
-      </w:r>
-      <w:r>
-        <w:rPr>
-          <w:rFonts w:hint="eastAsia"/>
-        </w:rPr>
-        <w:t>필터를 입력으로 받</w:t>
-      </w:r>
-      <w:r>
-        <w:rPr>
-          <w:rFonts w:hint="eastAsia"/>
-        </w:rPr>
-        <w:t>는다.</w:t>
-      </w:r>
-    </w:p>
-  </w:footnote>
-  <w:footnote w:id="2">
-    <w:p>
-      <w:pPr>
-        <w:rPr>
-          <w:rFonts w:hint="eastAsia"/>
-        </w:rPr>
-      </w:pPr>
-      <w:r>
-        <w:rPr>
-          <w:rStyle w:val="af7"/>
-        </w:rPr>
-        <w:footnoteRef/>
-      </w:r>
-      <w:r>
-        <w:t xml:space="preserve"> </w:t>
-      </w:r>
-      <w:r>
-        <w:t>Contour</w:t>
+        <w:t xml:space="preserve"> Contour</w:t>
       </w:r>
       <w:r>
         <w:rPr>
@@ -5648,7 +6042,6 @@
       <w:pStyle w:val="a5"/>
       <w:jc w:val="right"/>
       <w:rPr>
-        <w:rFonts w:hint="eastAsia"/>
         <w:sz w:val="16"/>
         <w:szCs w:val="16"/>
       </w:rPr>
@@ -7705,7 +8098,6 @@
   <w:style w:type="character" w:default="1" w:styleId="a0">
     <w:name w:val="Default Paragraph Font"/>
     <w:uiPriority w:val="1"/>
-    <w:semiHidden/>
     <w:unhideWhenUsed/>
   </w:style>
   <w:style w:type="table" w:default="1" w:styleId="a1">

</xml_diff>